<commit_message>
fixed sarecht.html, updated .docx .odt .md
</commit_message>
<xml_diff>
--- a/sarecht.docx
+++ b/sarecht.docx
@@ -99,7 +99,7 @@
     </w:p>
     <w:p>
       <w:pPr>
-        <w:pStyle w:val="Heading1"/>
+        <w:pStyle w:val="Heading2"/>
       </w:pPr>
       <w:bookmarkStart w:id="23" w:name="what-tools-have-you-we-worked-with-so-far-in-this-class"/>
       <w:bookmarkEnd w:id="23"/>
@@ -112,12 +112,60 @@
         <w:pStyle w:val="FirstParagraph"/>
       </w:pPr>
       <w:r>
-        <w:t xml:space="preserve">So far we have worked with : * GitHub * Cloud9 * Pandoc * Computer languages (CSS, html, javascript)</w:t>
-      </w:r>
-    </w:p>
-    <w:p>
-      <w:pPr>
-        <w:pStyle w:val="Heading2"/>
+        <w:t xml:space="preserve">So far we have worked with :</w:t>
+      </w:r>
+    </w:p>
+    <w:p>
+      <w:pPr>
+        <w:pStyle w:val="Compact"/>
+        <w:numPr>
+          <w:numId w:val="1002"/>
+          <w:ilvl w:val="0"/>
+        </w:numPr>
+      </w:pPr>
+      <w:r>
+        <w:t xml:space="preserve">GitHub</w:t>
+      </w:r>
+    </w:p>
+    <w:p>
+      <w:pPr>
+        <w:pStyle w:val="Compact"/>
+        <w:numPr>
+          <w:numId w:val="1002"/>
+          <w:ilvl w:val="0"/>
+        </w:numPr>
+      </w:pPr>
+      <w:r>
+        <w:t xml:space="preserve">Cloud9</w:t>
+      </w:r>
+    </w:p>
+    <w:p>
+      <w:pPr>
+        <w:pStyle w:val="Compact"/>
+        <w:numPr>
+          <w:numId w:val="1002"/>
+          <w:ilvl w:val="0"/>
+        </w:numPr>
+      </w:pPr>
+      <w:r>
+        <w:t xml:space="preserve">Pandoc</w:t>
+      </w:r>
+    </w:p>
+    <w:p>
+      <w:pPr>
+        <w:pStyle w:val="Compact"/>
+        <w:numPr>
+          <w:numId w:val="1002"/>
+          <w:ilvl w:val="0"/>
+        </w:numPr>
+      </w:pPr>
+      <w:r>
+        <w:t xml:space="preserve">Computer languages (CSS, html, javascript)</w:t>
+      </w:r>
+    </w:p>
+    <w:p>
+      <w:pPr>
+        <w:pStyle w:val="Heading3"/>
       </w:pPr>
       <w:bookmarkStart w:id="24" w:name="which-have-you-found-most-potentially-useful"/>
       <w:bookmarkEnd w:id="24"/>
@@ -130,7 +178,7 @@
         <w:pStyle w:val="FirstParagraph"/>
       </w:pPr>
       <w:r>
-        <w:t xml:space="preserve">I think that all of these are potetntially extremely useful.</w:t>
+        <w:t xml:space="preserve">I think that all of these are potentially extremely useful.</w:t>
       </w:r>
     </w:p>
     <w:p>
@@ -148,7 +196,61 @@
         <w:pStyle w:val="FirstParagraph"/>
       </w:pPr>
       <w:r>
-        <w:t xml:space="preserve">GitHub and Cloud9 can be used in many different ways, so there are many applications and uses for them. I know that html, CSS, and javascript are also extremely useful for creating and formatting webpages. #### What tools have been the most difficult to learn? The commands in Cloud9 have been the most difficult to learn. ##### Why have they been particularly difficult to learn and use? They have been the most difficult because it is a lot of memorization. The memorization aspect is made easier by frequently practicing the commands, though. ###### What tools would you like to learn more about? I would like to learn more about javascript and html because I think they are very powerful tools that I could use in any job I have in the future.</w:t>
+        <w:t xml:space="preserve">GitHub and Cloud9 can be used in many different ways, so there are many applications and uses for them. I know that html, CSS, and javascript are also extremely useful for creating and formatting webpages.</w:t>
+      </w:r>
+    </w:p>
+    <w:p>
+      <w:pPr>
+        <w:pStyle w:val="Heading3"/>
+      </w:pPr>
+      <w:bookmarkStart w:id="26" w:name="what-tools-have-been-the-most-difficult-to-learn"/>
+      <w:bookmarkEnd w:id="26"/>
+      <w:r>
+        <w:t xml:space="preserve">What tools have been the most difficult to learn?</w:t>
+      </w:r>
+    </w:p>
+    <w:p>
+      <w:pPr>
+        <w:pStyle w:val="FirstParagraph"/>
+      </w:pPr>
+      <w:r>
+        <w:t xml:space="preserve">The commands in Cloud9 have been the most difficult to learn.</w:t>
+      </w:r>
+    </w:p>
+    <w:p>
+      <w:pPr>
+        <w:pStyle w:val="Heading3"/>
+      </w:pPr>
+      <w:bookmarkStart w:id="27" w:name="why-have-they-been-particularly-difficult-to-learn-and-use"/>
+      <w:bookmarkEnd w:id="27"/>
+      <w:r>
+        <w:t xml:space="preserve">Why have they been particularly difficult to learn and use?</w:t>
+      </w:r>
+    </w:p>
+    <w:p>
+      <w:pPr>
+        <w:pStyle w:val="FirstParagraph"/>
+      </w:pPr>
+      <w:r>
+        <w:t xml:space="preserve">They have been the most difficult because it is a lot of memorization. The memorization aspect is made easier by frequently practicing the commands, though.</w:t>
+      </w:r>
+    </w:p>
+    <w:p>
+      <w:pPr>
+        <w:pStyle w:val="Heading3"/>
+      </w:pPr>
+      <w:bookmarkStart w:id="28" w:name="what-tools-would-you-like-to-learn-more-about"/>
+      <w:bookmarkEnd w:id="28"/>
+      <w:r>
+        <w:t xml:space="preserve">What tools would you like to learn more about?</w:t>
+      </w:r>
+    </w:p>
+    <w:p>
+      <w:pPr>
+        <w:pStyle w:val="FirstParagraph"/>
+      </w:pPr>
+      <w:r>
+        <w:t xml:space="preserve">I would like to learn more about javascript and html because I think they are very powerful tools that I could use in any job I have in the future.</w:t>
       </w:r>
     </w:p>
     <w:p>
@@ -174,7 +276,7 @@
       <w:pPr>
         <w:pStyle w:val="Compact"/>
         <w:numPr>
-          <w:numId w:val="1002"/>
+          <w:numId w:val="1003"/>
           <w:ilvl w:val="0"/>
         </w:numPr>
       </w:pPr>
@@ -186,7 +288,7 @@
       <w:pPr>
         <w:pStyle w:val="Compact"/>
         <w:numPr>
-          <w:numId w:val="1002"/>
+          <w:numId w:val="1003"/>
           <w:ilvl w:val="0"/>
         </w:numPr>
       </w:pPr>
@@ -198,7 +300,7 @@
       <w:pPr>
         <w:pStyle w:val="Compact"/>
         <w:numPr>
-          <w:numId w:val="1002"/>
+          <w:numId w:val="1003"/>
           <w:ilvl w:val="0"/>
         </w:numPr>
       </w:pPr>
@@ -210,7 +312,7 @@
       <w:pPr>
         <w:pStyle w:val="Compact"/>
         <w:numPr>
-          <w:numId w:val="1002"/>
+          <w:numId w:val="1003"/>
           <w:ilvl w:val="0"/>
         </w:numPr>
       </w:pPr>
@@ -326,7 +428,7 @@
     </w:lvl>
   </w:abstractNum>
   <w:abstractNum w:abstractNumId="990">
-    <w:nsid w:val="e469eb25"/>
+    <w:nsid w:val="ce478236"/>
     <w:multiLevelType w:val="multilevel"/>
     <w:lvl w:ilvl="0">
       <w:numFmt w:val="bullet"/>
@@ -407,7 +509,7 @@
     </w:lvl>
   </w:abstractNum>
   <w:abstractNum w:abstractNumId="99411">
-    <w:nsid w:val="ab077365"/>
+    <w:nsid w:val="741c6141"/>
     <w:multiLevelType w:val="multilevel"/>
     <w:lvl w:ilvl="0">
       <w:start w:val="1"/>
@@ -485,6 +587,87 @@
       <w:start w:val="1"/>
       <w:numFmt w:val="decimal"/>
       <w:lvlText w:val="%7."/>
+      <w:lvlJc w:val="left"/>
+      <w:pPr>
+        <w:tabs>
+          <w:tab w:val="num" w:pos="4320"/>
+        </w:tabs>
+        <w:ind w:left="4800" w:hanging="480"/>
+      </w:pPr>
+    </w:lvl>
+  </w:abstractNum>
+  <w:abstractNum w:abstractNumId="991">
+    <w:nsid w:val="cd1c7d73"/>
+    <w:multiLevelType w:val="multilevel"/>
+    <w:lvl w:ilvl="0">
+      <w:numFmt w:val="bullet"/>
+      <w:lvlText w:val="•"/>
+      <w:lvlJc w:val="left"/>
+      <w:pPr>
+        <w:tabs>
+          <w:tab w:val="num" w:pos="0"/>
+        </w:tabs>
+        <w:ind w:left="480" w:hanging="480"/>
+      </w:pPr>
+    </w:lvl>
+    <w:lvl w:ilvl="1">
+      <w:numFmt w:val="bullet"/>
+      <w:lvlText w:val="–"/>
+      <w:lvlJc w:val="left"/>
+      <w:pPr>
+        <w:tabs>
+          <w:tab w:val="num" w:pos="720"/>
+        </w:tabs>
+        <w:ind w:left="1200" w:hanging="480"/>
+      </w:pPr>
+    </w:lvl>
+    <w:lvl w:ilvl="2">
+      <w:numFmt w:val="bullet"/>
+      <w:lvlText w:val="•"/>
+      <w:lvlJc w:val="left"/>
+      <w:pPr>
+        <w:tabs>
+          <w:tab w:val="num" w:pos="1440"/>
+        </w:tabs>
+        <w:ind w:left="1920" w:hanging="480"/>
+      </w:pPr>
+    </w:lvl>
+    <w:lvl w:ilvl="3">
+      <w:numFmt w:val="bullet"/>
+      <w:lvlText w:val="–"/>
+      <w:lvlJc w:val="left"/>
+      <w:pPr>
+        <w:tabs>
+          <w:tab w:val="num" w:pos="2160"/>
+        </w:tabs>
+        <w:ind w:left="2640" w:hanging="480"/>
+      </w:pPr>
+    </w:lvl>
+    <w:lvl w:ilvl="4">
+      <w:numFmt w:val="bullet"/>
+      <w:lvlText w:val="•"/>
+      <w:lvlJc w:val="left"/>
+      <w:pPr>
+        <w:tabs>
+          <w:tab w:val="num" w:pos="2880"/>
+        </w:tabs>
+        <w:ind w:left="3360" w:hanging="480"/>
+      </w:pPr>
+    </w:lvl>
+    <w:lvl w:ilvl="5">
+      <w:numFmt w:val="bullet"/>
+      <w:lvlText w:val="–"/>
+      <w:lvlJc w:val="left"/>
+      <w:pPr>
+        <w:tabs>
+          <w:tab w:val="num" w:pos="3600"/>
+        </w:tabs>
+        <w:ind w:left="4080" w:hanging="480"/>
+      </w:pPr>
+    </w:lvl>
+    <w:lvl w:ilvl="6">
+      <w:numFmt w:val="bullet"/>
+      <w:lvlText w:val="•"/>
       <w:lvlJc w:val="left"/>
       <w:pPr>
         <w:tabs>
@@ -525,6 +708,9 @@
     </w:lvlOverride>
   </w:num>
   <w:num w:numId="1002">
+    <w:abstractNumId w:val="991"/>
+  </w:num>
+  <w:num w:numId="1003">
     <w:abstractNumId w:val="99411"/>
     <w:lvlOverride w:ilvl="0">
       <w:startOverride w:val="1"/>

</xml_diff>